<commit_message>
Added product card with list and price - Basic Layout completed
</commit_message>
<xml_diff>
--- a/docs/1. Basic Layout/1. Basic Layout.docx
+++ b/docs/1. Basic Layout/1. Basic Layout.docx
@@ -2,6 +2,11 @@
 <file path=word/document.xml><?xml version="1.0" encoding="utf-8"?>
 <w:document xmlns:wpc="http://schemas.microsoft.com/office/word/2010/wordprocessingCanvas" xmlns:cx="http://schemas.microsoft.com/office/drawing/2014/chartex" xmlns:cx1="http://schemas.microsoft.com/office/drawing/2015/9/8/chartex" xmlns:cx2="http://schemas.microsoft.com/office/drawing/2015/10/21/chartex" xmlns:cx3="http://schemas.microsoft.com/office/drawing/2016/5/9/chartex" xmlns:cx4="http://schemas.microsoft.com/office/drawing/2016/5/10/chartex" xmlns:cx5="http://schemas.microsoft.com/office/drawing/2016/5/11/chartex" xmlns:cx6="http://schemas.microsoft.com/office/drawing/2016/5/12/chartex" xmlns:cx7="http://schemas.microsoft.com/office/drawing/2016/5/13/chartex" xmlns:cx8="http://schemas.microsoft.com/office/drawing/2016/5/14/chartex" xmlns:mc="http://schemas.openxmlformats.org/markup-compatibility/2006" xmlns:aink="http://schemas.microsoft.com/office/drawing/2016/ink" xmlns:am3d="http://schemas.microsoft.com/office/drawing/2017/model3d" xmlns:o="urn:schemas-microsoft-com:office:office" xmlns:oel="http://schemas.microsoft.com/office/2019/extlst" xmlns:r="http://schemas.openxmlformats.org/officeDocument/2006/relationships" xmlns:m="http://schemas.openxmlformats.org/officeDocument/2006/math" xmlns:v="urn:schemas-microsoft-com:vml" xmlns:wp14="http://schemas.microsoft.com/office/word/2010/wordprocessingDrawing" xmlns:wp="http://schemas.openxmlformats.org/drawingml/2006/wordprocessingDrawing" xmlns:w10="urn:schemas-microsoft-com:office:word" xmlns:w="http://schemas.openxmlformats.org/wordprocessingml/2006/main" xmlns:w14="http://schemas.microsoft.com/office/word/2010/wordml" xmlns:w15="http://schemas.microsoft.com/office/word/2012/wordml" xmlns:w16cex="http://schemas.microsoft.com/office/word/2018/wordml/cex" xmlns:w16cid="http://schemas.microsoft.com/office/word/2016/wordml/cid" xmlns:w16="http://schemas.microsoft.com/office/word/2018/wordml" xmlns:w16du="http://schemas.microsoft.com/office/word/2023/wordml/word16du" xmlns:w16sdtdh="http://schemas.microsoft.com/office/word/2020/wordml/sdtdatahash" xmlns:w16sdtfl="http://schemas.microsoft.com/office/word/2024/wordml/sdtformatlock" xmlns:w16se="http://schemas.microsoft.com/office/word/2015/wordml/symex" xmlns:wpg="http://schemas.microsoft.com/office/word/2010/wordprocessingGroup" xmlns:wpi="http://schemas.microsoft.com/office/word/2010/wordprocessingInk" xmlns:wne="http://schemas.microsoft.com/office/word/2006/wordml" xmlns:wps="http://schemas.microsoft.com/office/word/2010/wordprocessingShape" mc:Ignorable="w14 w15 w16se w16cid w16 w16cex w16sdtdh w16sdtfl w16du wp14">
   <w:body>
+    <w:p>
+      <w:pPr>
+        <w:ind w:left="720" w:hanging="360"/>
+      </w:pPr>
+    </w:p>
     <w:p>
       <w:pPr>
         <w:pStyle w:val="ListParagraph"/>
@@ -29,6 +34,7 @@
       </w:pPr>
       <w:r>
         <w:rPr>
+          <w:noProof/>
           <w:lang w:val="en-US"/>
         </w:rPr>
         <w:drawing>
@@ -101,6 +107,7 @@
       </w:pPr>
       <w:r>
         <w:rPr>
+          <w:noProof/>
           <w:lang w:val="en-US"/>
         </w:rPr>
         <w:drawing>
@@ -205,6 +212,7 @@
       </w:pPr>
       <w:r>
         <w:rPr>
+          <w:noProof/>
           <w:lang w:val="en-US"/>
         </w:rPr>
         <w:drawing>
@@ -285,6 +293,7 @@
       </w:pPr>
       <w:r>
         <w:rPr>
+          <w:noProof/>
           <w:lang w:val="en-US"/>
         </w:rPr>
         <w:drawing>
@@ -384,6 +393,7 @@
       </w:pPr>
       <w:r>
         <w:rPr>
+          <w:noProof/>
           <w:lang w:val="en-US"/>
         </w:rPr>
         <w:drawing>
@@ -438,6 +448,7 @@
       </w:pPr>
       <w:r>
         <w:rPr>
+          <w:noProof/>
           <w:lang w:val="en-US"/>
         </w:rPr>
         <w:drawing>
@@ -508,6 +519,7 @@
       </w:r>
       <w:r>
         <w:rPr>
+          <w:noProof/>
           <w:lang w:val="en-US"/>
         </w:rPr>
         <w:drawing>
@@ -551,6 +563,223 @@
           <w:lang w:val="en-US"/>
         </w:rPr>
         <w:t xml:space="preserve"> directly as the final rendered html. So, we can use the beautiful design of button without compromising.</w:t>
+      </w:r>
+    </w:p>
+    <w:p>
+      <w:pPr>
+        <w:pStyle w:val="ListParagraph"/>
+        <w:numPr>
+          <w:ilvl w:val="0"/>
+          <w:numId w:val="1"/>
+        </w:numPr>
+        <w:rPr>
+          <w:lang w:val="en-US"/>
+        </w:rPr>
+      </w:pPr>
+      <w:r>
+        <w:rPr>
+          <w:lang w:val="en-US"/>
+        </w:rPr>
+        <w:t>Cn function</w:t>
+      </w:r>
+    </w:p>
+    <w:p>
+      <w:pPr>
+        <w:pStyle w:val="ListParagraph"/>
+        <w:rPr>
+          <w:lang w:val="en-US"/>
+        </w:rPr>
+      </w:pPr>
+      <w:r>
+        <w:rPr>
+          <w:lang w:val="en-US"/>
+        </w:rPr>
+        <w:drawing>
+          <wp:inline distT="0" distB="0" distL="0" distR="0" wp14:anchorId="480E226C" wp14:editId="614B5EF3">
+            <wp:extent cx="3517900" cy="1308100"/>
+            <wp:effectExtent l="0" t="0" r="0" b="0"/>
+            <wp:docPr id="1085642315" name="Picture 1"/>
+            <wp:cNvGraphicFramePr>
+              <a:graphicFrameLocks xmlns:a="http://schemas.openxmlformats.org/drawingml/2006/main" noChangeAspect="1"/>
+            </wp:cNvGraphicFramePr>
+            <a:graphic xmlns:a="http://schemas.openxmlformats.org/drawingml/2006/main">
+              <a:graphicData uri="http://schemas.openxmlformats.org/drawingml/2006/picture">
+                <pic:pic xmlns:pic="http://schemas.openxmlformats.org/drawingml/2006/picture">
+                  <pic:nvPicPr>
+                    <pic:cNvPr id="1085642315" name=""/>
+                    <pic:cNvPicPr/>
+                  </pic:nvPicPr>
+                  <pic:blipFill>
+                    <a:blip r:embed="rId12"/>
+                    <a:stretch>
+                      <a:fillRect/>
+                    </a:stretch>
+                  </pic:blipFill>
+                  <pic:spPr>
+                    <a:xfrm>
+                      <a:off x="0" y="0"/>
+                      <a:ext cx="3517900" cy="1308100"/>
+                    </a:xfrm>
+                    <a:prstGeom prst="rect">
+                      <a:avLst/>
+                    </a:prstGeom>
+                  </pic:spPr>
+                </pic:pic>
+              </a:graphicData>
+            </a:graphic>
+          </wp:inline>
+        </w:drawing>
+      </w:r>
+    </w:p>
+    <w:p>
+      <w:pPr>
+        <w:pStyle w:val="ListParagraph"/>
+        <w:numPr>
+          <w:ilvl w:val="0"/>
+          <w:numId w:val="2"/>
+        </w:numPr>
+        <w:rPr>
+          <w:lang w:val="en-US"/>
+        </w:rPr>
+      </w:pPr>
+      <w:r>
+        <w:rPr>
+          <w:lang w:val="en-US"/>
+        </w:rPr>
+        <w:t>We have this function to help us with dynamic classes</w:t>
+      </w:r>
+    </w:p>
+    <w:p>
+      <w:pPr>
+        <w:pStyle w:val="ListParagraph"/>
+        <w:numPr>
+          <w:ilvl w:val="0"/>
+          <w:numId w:val="2"/>
+        </w:numPr>
+        <w:rPr>
+          <w:lang w:val="en-US"/>
+        </w:rPr>
+      </w:pPr>
+      <w:r>
+        <w:rPr>
+          <w:lang w:val="en-US"/>
+        </w:rPr>
+        <w:t>It is used below</w:t>
+      </w:r>
+    </w:p>
+    <w:p>
+      <w:pPr>
+        <w:pStyle w:val="ListParagraph"/>
+        <w:rPr>
+          <w:lang w:val="en-US"/>
+        </w:rPr>
+      </w:pPr>
+      <w:r>
+        <w:rPr>
+          <w:lang w:val="en-US"/>
+        </w:rPr>
+        <w:drawing>
+          <wp:inline distT="0" distB="0" distL="0" distR="0" wp14:anchorId="6CD85E1A" wp14:editId="439EFFBC">
+            <wp:extent cx="4140200" cy="3149600"/>
+            <wp:effectExtent l="0" t="0" r="0" b="0"/>
+            <wp:docPr id="1825571086" name="Picture 1"/>
+            <wp:cNvGraphicFramePr>
+              <a:graphicFrameLocks xmlns:a="http://schemas.openxmlformats.org/drawingml/2006/main" noChangeAspect="1"/>
+            </wp:cNvGraphicFramePr>
+            <a:graphic xmlns:a="http://schemas.openxmlformats.org/drawingml/2006/main">
+              <a:graphicData uri="http://schemas.openxmlformats.org/drawingml/2006/picture">
+                <pic:pic xmlns:pic="http://schemas.openxmlformats.org/drawingml/2006/picture">
+                  <pic:nvPicPr>
+                    <pic:cNvPr id="1825571086" name=""/>
+                    <pic:cNvPicPr/>
+                  </pic:nvPicPr>
+                  <pic:blipFill>
+                    <a:blip r:embed="rId13"/>
+                    <a:stretch>
+                      <a:fillRect/>
+                    </a:stretch>
+                  </pic:blipFill>
+                  <pic:spPr>
+                    <a:xfrm>
+                      <a:off x="0" y="0"/>
+                      <a:ext cx="4140200" cy="3149600"/>
+                    </a:xfrm>
+                    <a:prstGeom prst="rect">
+                      <a:avLst/>
+                    </a:prstGeom>
+                  </pic:spPr>
+                </pic:pic>
+              </a:graphicData>
+            </a:graphic>
+          </wp:inline>
+        </w:drawing>
+      </w:r>
+    </w:p>
+    <w:p>
+      <w:pPr>
+        <w:pStyle w:val="ListParagraph"/>
+        <w:numPr>
+          <w:ilvl w:val="0"/>
+          <w:numId w:val="2"/>
+        </w:numPr>
+        <w:rPr>
+          <w:lang w:val="en-US"/>
+        </w:rPr>
+      </w:pPr>
+      <w:r>
+        <w:rPr>
+          <w:lang w:val="en-US"/>
+        </w:rPr>
+        <w:lastRenderedPageBreak/>
+        <w:t>Now any class from the parent will be applied to the child</w:t>
+      </w:r>
+    </w:p>
+    <w:p>
+      <w:pPr>
+        <w:pStyle w:val="ListParagraph"/>
+        <w:rPr>
+          <w:lang w:val="en-US"/>
+        </w:rPr>
+      </w:pPr>
+      <w:r>
+        <w:rPr>
+          <w:lang w:val="en-US"/>
+        </w:rPr>
+        <w:drawing>
+          <wp:inline distT="0" distB="0" distL="0" distR="0" wp14:anchorId="7DE68F77" wp14:editId="5828ED80">
+            <wp:extent cx="3467100" cy="444500"/>
+            <wp:effectExtent l="0" t="0" r="0" b="0"/>
+            <wp:docPr id="1922850995" name="Picture 1" descr="A black background with blue and green text&#10;&#10;AI-generated content may be incorrect."/>
+            <wp:cNvGraphicFramePr>
+              <a:graphicFrameLocks xmlns:a="http://schemas.openxmlformats.org/drawingml/2006/main" noChangeAspect="1"/>
+            </wp:cNvGraphicFramePr>
+            <a:graphic xmlns:a="http://schemas.openxmlformats.org/drawingml/2006/main">
+              <a:graphicData uri="http://schemas.openxmlformats.org/drawingml/2006/picture">
+                <pic:pic xmlns:pic="http://schemas.openxmlformats.org/drawingml/2006/picture">
+                  <pic:nvPicPr>
+                    <pic:cNvPr id="1922850995" name="Picture 1" descr="A black background with blue and green text&#10;&#10;AI-generated content may be incorrect."/>
+                    <pic:cNvPicPr/>
+                  </pic:nvPicPr>
+                  <pic:blipFill>
+                    <a:blip r:embed="rId14"/>
+                    <a:stretch>
+                      <a:fillRect/>
+                    </a:stretch>
+                  </pic:blipFill>
+                  <pic:spPr>
+                    <a:xfrm>
+                      <a:off x="0" y="0"/>
+                      <a:ext cx="3467100" cy="444500"/>
+                    </a:xfrm>
+                    <a:prstGeom prst="rect">
+                      <a:avLst/>
+                    </a:prstGeom>
+                  </pic:spPr>
+                </pic:pic>
+              </a:graphicData>
+            </a:graphic>
+          </wp:inline>
+        </w:drawing>
       </w:r>
     </w:p>
     <w:p>

</xml_diff>